<commit_message>
Update to identify-functions lesson
</commit_message>
<xml_diff>
--- a/identify-functions/source/identify-functions.docx
+++ b/identify-functions/source/identify-functions.docx
@@ -1200,7 +1200,15 @@
         <w:rPr>
           <w:szCs w:val="24"/>
         </w:rPr>
-        <w:t>what do you notice?</w:t>
+        <w:t>what do you noti</w:t>
+      </w:r>
+      <w:bookmarkStart w:id="0" w:name="_GoBack"/>
+      <w:bookmarkEnd w:id="0"/>
+      <w:r>
+        <w:rPr>
+          <w:szCs w:val="24"/>
+        </w:rPr>
+        <w:t>ce?</w:t>
       </w:r>
       <w:r>
         <w:rPr>
@@ -1765,8 +1773,6 @@
                 <w:lang w:eastAsia="ko-KR"/>
               </w:rPr>
             </w:pPr>
-            <w:bookmarkStart w:id="0" w:name="_GoBack"/>
-            <w:bookmarkEnd w:id="0"/>
           </w:p>
         </w:tc>
         <w:tc>
@@ -2748,21 +2754,11 @@
       <w:pStyle w:val="TRH3"/>
       <w:ind w:left="0"/>
     </w:pPr>
-    <w:r>
-      <w:fldChar w:fldCharType="begin"/>
-    </w:r>
-    <w:r>
-      <w:instrText xml:space="preserve"> TITLE  \* MERGEFORMAT </w:instrText>
-    </w:r>
-    <w:r>
-      <w:fldChar w:fldCharType="separate"/>
-    </w:r>
-    <w:r>
-      <w:t>ID Functions</w:t>
-    </w:r>
-    <w:r>
-      <w:fldChar w:fldCharType="end"/>
-    </w:r>
+    <w:fldSimple w:instr=" TITLE  \* MERGEFORMAT ">
+      <w:r>
+        <w:t>ID Functions</w:t>
+      </w:r>
+    </w:fldSimple>
     <w:r>
       <w:t xml:space="preserve"> </w:t>
     </w:r>
@@ -2806,25 +2802,13 @@
       </w:rPr>
     </w:pPr>
     <w:r>
-      <w:fldChar w:fldCharType="begin"/>
+      <w:t>Warm</w:t>
     </w:r>
     <w:r>
-      <w:instrText xml:space="preserve"> TITLE  \* MERGEFORMAT </w:instrText>
+      <w:t>-</w:t>
     </w:r>
     <w:r>
-      <w:fldChar w:fldCharType="separate"/>
-    </w:r>
-    <w:r>
-      <w:t>ID Functions</w:t>
-    </w:r>
-    <w:r>
-      <w:fldChar w:fldCharType="end"/>
-    </w:r>
-    <w:r>
-      <w:t xml:space="preserve"> </w:t>
-    </w:r>
-    <w:r>
-      <w:t>Warmup</w:t>
+      <w:t>up</w:t>
     </w:r>
     <w:r>
       <w:rPr>
@@ -2869,7 +2853,7 @@
       <w:tabs>
         <w:tab w:val="clear" w:pos="5760"/>
         <w:tab w:val="clear" w:pos="8280"/>
-        <w:tab w:val="left" w:pos="4590"/>
+        <w:tab w:val="left" w:pos="5040"/>
       </w:tabs>
       <w:ind w:left="0"/>
       <w:rPr>
@@ -2878,22 +2862,10 @@
       </w:rPr>
     </w:pPr>
     <w:r>
-      <w:fldChar w:fldCharType="begin"/>
+      <w:t>Examples</w:t>
     </w:r>
     <w:r>
-      <w:instrText xml:space="preserve"> TITLE  \* MERGEFORMAT </w:instrText>
-    </w:r>
-    <w:r>
-      <w:fldChar w:fldCharType="separate"/>
-    </w:r>
-    <w:r>
-      <w:t>ID Functions</w:t>
-    </w:r>
-    <w:r>
-      <w:fldChar w:fldCharType="end"/>
-    </w:r>
-    <w:r>
-      <w:t xml:space="preserve"> Examples</w:t>
+      <w:t xml:space="preserve"> and Non-Examples</w:t>
     </w:r>
     <w:r>
       <w:rPr>
@@ -3952,7 +3924,7 @@
     </w:rPrDefault>
     <w:pPrDefault/>
   </w:docDefaults>
-  <w:latentStyles w:defLockedState="0" w:defUIPriority="99" w:defSemiHidden="0" w:defUnhideWhenUsed="0" w:defQFormat="0" w:count="375">
+  <w:latentStyles w:defLockedState="0" w:defUIPriority="99" w:defSemiHidden="0" w:defUnhideWhenUsed="0" w:defQFormat="0" w:count="376">
     <w:lsdException w:name="Normal" w:uiPriority="0" w:qFormat="1"/>
     <w:lsdException w:name="heading 1" w:uiPriority="9" w:qFormat="1"/>
     <w:lsdException w:name="heading 2" w:uiPriority="9" w:qFormat="1"/>
@@ -4058,7 +4030,6 @@
     <w:lsdException w:name="HTML Sample" w:semiHidden="1" w:unhideWhenUsed="1"/>
     <w:lsdException w:name="HTML Typewriter" w:semiHidden="1" w:unhideWhenUsed="1"/>
     <w:lsdException w:name="HTML Variable" w:semiHidden="1" w:unhideWhenUsed="1"/>
-    <w:lsdException w:name="Normal Table" w:semiHidden="1" w:unhideWhenUsed="1"/>
     <w:lsdException w:name="annotation subject" w:semiHidden="1" w:unhideWhenUsed="1"/>
     <w:lsdException w:name="No List" w:semiHidden="1" w:unhideWhenUsed="1"/>
     <w:lsdException w:name="Outline List 1" w:semiHidden="1" w:unhideWhenUsed="1"/>
@@ -4105,10 +4076,8 @@
     <w:lsdException w:name="Table Subtle 2" w:semiHidden="1" w:unhideWhenUsed="1"/>
     <w:lsdException w:name="Table Web 1" w:semiHidden="1" w:unhideWhenUsed="1"/>
     <w:lsdException w:name="Table Web 2" w:semiHidden="1" w:unhideWhenUsed="1"/>
-    <w:lsdException w:name="Table Web 3" w:semiHidden="1" w:unhideWhenUsed="1"/>
     <w:lsdException w:name="Balloon Text" w:semiHidden="1" w:unhideWhenUsed="1"/>
     <w:lsdException w:name="Table Grid" w:uiPriority="59"/>
-    <w:lsdException w:name="Table Theme" w:semiHidden="1" w:unhideWhenUsed="1"/>
     <w:lsdException w:name="Placeholder Text" w:semiHidden="1"/>
     <w:lsdException w:name="No Spacing" w:semiHidden="1" w:uiPriority="1" w:qFormat="1"/>
     <w:lsdException w:name="Light Shading" w:uiPriority="60"/>
@@ -4326,6 +4295,7 @@
     <w:lsdException w:name="List Table 7 Colorful Accent 6" w:uiPriority="52"/>
     <w:lsdException w:name="Mention" w:semiHidden="1" w:unhideWhenUsed="1"/>
     <w:lsdException w:name="Smart Hyperlink" w:semiHidden="1" w:unhideWhenUsed="1"/>
+    <w:lsdException w:name="Smart Link" w:semiHidden="1" w:unhideWhenUsed="1"/>
   </w:latentStyles>
   <w:style w:type="paragraph" w:default="1" w:styleId="Normal">
     <w:name w:val="Normal"/>

</xml_diff>